<commit_message>
Add functioneel ontwerp, add backup procedure, add hardware lijst
</commit_message>
<xml_diff>
--- a/Kt1/WP1.5/Hardware en software lijst.docx
+++ b/Kt1/WP1.5/Hardware en software lijst.docx
@@ -34,8 +34,8 @@
       </w:r>
     </w:p>
     <w:p>
-      <w:bookmarkStart w:id="0" w:name="_Toc432066918"/>
-      <w:bookmarkStart w:id="1" w:name="_Toc432066896"/>
+      <w:bookmarkStart w:id="0" w:name="_Toc432066896"/>
+      <w:bookmarkStart w:id="1" w:name="_Toc432066918"/>
     </w:p>
     <w:p/>
     <w:p/>
@@ -1515,10 +1515,44 @@
     </w:p>
     <w:p>
       <w:pPr>
+        <w:rPr>
+          <w:rFonts w:cs="Consolas"/>
+          <w:i/>
+        </w:rPr>
+      </w:pPr>
+      <w:r>
+        <w:rPr>
+          <w:rFonts w:cs="Consolas"/>
+          <w:i/>
+        </w:rPr>
+        <w:br w:type="page"/>
+      </w:r>
+    </w:p>
+    <w:p>
+      <w:pPr>
+        <w:rPr>
+          <w:rFonts w:cs="Consolas"/>
+          <w:i/>
+        </w:rPr>
+        <w:sectPr>
+          <w:headerReference w:type="default" r:id="rId8"/>
+          <w:footerReference w:type="first" r:id="rId9"/>
+          <w:pgSz w:w="11906" w:h="16838"/>
+          <w:pgMar w:top="1440" w:right="1440" w:bottom="1440" w:left="1440" w:header="708" w:footer="708" w:gutter="0"/>
+          <w:pgNumType w:start="0"/>
+          <w:cols w:space="708"/>
+          <w:titlePg/>
+          <w:docGrid w:linePitch="360"/>
+        </w:sectPr>
+      </w:pPr>
+    </w:p>
+    <w:p>
+      <w:pPr>
         <w:pStyle w:val="Kop1"/>
       </w:pPr>
       <w:bookmarkStart w:id="6" w:name="_Toc448913771"/>
       <w:r>
+        <w:lastRenderedPageBreak/>
         <w:t>Software</w:t>
       </w:r>
       <w:bookmarkEnd w:id="6"/>
@@ -1527,29 +1561,41 @@
     <w:tbl>
       <w:tblPr>
         <w:tblStyle w:val="Tabelraster"/>
-        <w:tblW w:w="0" w:type="auto"/>
+        <w:tblW w:w="14023" w:type="dxa"/>
         <w:tblLook w:val="04A0"/>
       </w:tblPr>
       <w:tblGrid>
-        <w:gridCol w:w="2291"/>
-        <w:gridCol w:w="2291"/>
-        <w:gridCol w:w="2292"/>
-        <w:gridCol w:w="2292"/>
+        <w:gridCol w:w="2804"/>
+        <w:gridCol w:w="2804"/>
+        <w:gridCol w:w="2805"/>
+        <w:gridCol w:w="2805"/>
+        <w:gridCol w:w="2805"/>
       </w:tblGrid>
       <w:tr>
-        <w:tc>
-          <w:tcPr>
-            <w:tcW w:w="2291" w:type="dxa"/>
-          </w:tcPr>
-          <w:p>
-            <w:pPr>
-              <w:rPr>
-                <w:rFonts w:cs="Consolas"/>
-              </w:rPr>
-            </w:pPr>
-            <w:r>
-              <w:rPr>
-                <w:rFonts w:cs="Consolas"/>
+        <w:trPr>
+          <w:trHeight w:val="342"/>
+        </w:trPr>
+        <w:tc>
+          <w:tcPr>
+            <w:tcW w:w="2804" w:type="dxa"/>
+            <w:tcBorders>
+              <w:bottom w:val="single" w:sz="4" w:space="0" w:color="auto"/>
+            </w:tcBorders>
+            <w:shd w:val="clear" w:color="auto" w:fill="2E74B5" w:themeFill="accent1" w:themeFillShade="BF"/>
+          </w:tcPr>
+          <w:p>
+            <w:pPr>
+              <w:rPr>
+                <w:rFonts w:cs="Consolas"/>
+                <w:b/>
+                <w:color w:val="FFFFFF" w:themeColor="background1"/>
+              </w:rPr>
+            </w:pPr>
+            <w:r>
+              <w:rPr>
+                <w:rFonts w:cs="Consolas"/>
+                <w:b/>
+                <w:color w:val="FFFFFF" w:themeColor="background1"/>
               </w:rPr>
               <w:t>Uitgever</w:t>
             </w:r>
@@ -1557,17 +1603,25 @@
         </w:tc>
         <w:tc>
           <w:tcPr>
-            <w:tcW w:w="2291" w:type="dxa"/>
-          </w:tcPr>
-          <w:p>
-            <w:pPr>
-              <w:rPr>
-                <w:rFonts w:cs="Consolas"/>
-              </w:rPr>
-            </w:pPr>
-            <w:r>
-              <w:rPr>
-                <w:rFonts w:cs="Consolas"/>
+            <w:tcW w:w="2804" w:type="dxa"/>
+            <w:tcBorders>
+              <w:bottom w:val="single" w:sz="4" w:space="0" w:color="auto"/>
+            </w:tcBorders>
+            <w:shd w:val="clear" w:color="auto" w:fill="2E74B5" w:themeFill="accent1" w:themeFillShade="BF"/>
+          </w:tcPr>
+          <w:p>
+            <w:pPr>
+              <w:rPr>
+                <w:rFonts w:cs="Consolas"/>
+                <w:b/>
+                <w:color w:val="FFFFFF" w:themeColor="background1"/>
+              </w:rPr>
+            </w:pPr>
+            <w:r>
+              <w:rPr>
+                <w:rFonts w:cs="Consolas"/>
+                <w:b/>
+                <w:color w:val="FFFFFF" w:themeColor="background1"/>
               </w:rPr>
               <w:t>Naam</w:t>
             </w:r>
@@ -1575,17 +1629,25 @@
         </w:tc>
         <w:tc>
           <w:tcPr>
-            <w:tcW w:w="2292" w:type="dxa"/>
-          </w:tcPr>
-          <w:p>
-            <w:pPr>
-              <w:rPr>
-                <w:rFonts w:cs="Consolas"/>
-              </w:rPr>
-            </w:pPr>
-            <w:r>
-              <w:rPr>
-                <w:rFonts w:cs="Consolas"/>
+            <w:tcW w:w="2805" w:type="dxa"/>
+            <w:tcBorders>
+              <w:bottom w:val="single" w:sz="4" w:space="0" w:color="auto"/>
+            </w:tcBorders>
+            <w:shd w:val="clear" w:color="auto" w:fill="2E74B5" w:themeFill="accent1" w:themeFillShade="BF"/>
+          </w:tcPr>
+          <w:p>
+            <w:pPr>
+              <w:rPr>
+                <w:rFonts w:cs="Consolas"/>
+                <w:b/>
+                <w:color w:val="FFFFFF" w:themeColor="background1"/>
+              </w:rPr>
+            </w:pPr>
+            <w:r>
+              <w:rPr>
+                <w:rFonts w:cs="Consolas"/>
+                <w:b/>
+                <w:color w:val="FFFFFF" w:themeColor="background1"/>
               </w:rPr>
               <w:t>Versienummer</w:t>
             </w:r>
@@ -1593,29 +1655,70 @@
         </w:tc>
         <w:tc>
           <w:tcPr>
-            <w:tcW w:w="2292" w:type="dxa"/>
-          </w:tcPr>
-          <w:p>
-            <w:pPr>
-              <w:rPr>
-                <w:rFonts w:cs="Consolas"/>
+            <w:tcW w:w="2805" w:type="dxa"/>
+            <w:tcBorders>
+              <w:bottom w:val="single" w:sz="4" w:space="0" w:color="auto"/>
+            </w:tcBorders>
+            <w:shd w:val="clear" w:color="auto" w:fill="2E74B5" w:themeFill="accent1" w:themeFillShade="BF"/>
+          </w:tcPr>
+          <w:p>
+            <w:pPr>
+              <w:rPr>
+                <w:rFonts w:cs="Consolas"/>
+                <w:b/>
+                <w:color w:val="FFFFFF" w:themeColor="background1"/>
               </w:rPr>
             </w:pPr>
             <w:proofErr w:type="spellStart"/>
             <w:r>
               <w:rPr>
                 <w:rFonts w:cs="Consolas"/>
+                <w:b/>
+                <w:color w:val="FFFFFF" w:themeColor="background1"/>
               </w:rPr>
               <w:t>Plug-ins</w:t>
             </w:r>
             <w:proofErr w:type="spellEnd"/>
+          </w:p>
+        </w:tc>
+        <w:tc>
+          <w:tcPr>
+            <w:tcW w:w="2805" w:type="dxa"/>
+            <w:tcBorders>
+              <w:bottom w:val="single" w:sz="4" w:space="0" w:color="auto"/>
+            </w:tcBorders>
+            <w:shd w:val="clear" w:color="auto" w:fill="2E74B5" w:themeFill="accent1" w:themeFillShade="BF"/>
+          </w:tcPr>
+          <w:p>
+            <w:pPr>
+              <w:rPr>
+                <w:rFonts w:cs="Consolas"/>
+                <w:b/>
+                <w:color w:val="FFFFFF" w:themeColor="background1"/>
+              </w:rPr>
+            </w:pPr>
+            <w:r>
+              <w:rPr>
+                <w:rFonts w:cs="Consolas"/>
+                <w:b/>
+                <w:color w:val="FFFFFF" w:themeColor="background1"/>
+              </w:rPr>
+              <w:t>Info</w:t>
+            </w:r>
           </w:p>
         </w:tc>
       </w:tr>
       <w:tr>
-        <w:tc>
-          <w:tcPr>
-            <w:tcW w:w="2291" w:type="dxa"/>
+        <w:trPr>
+          <w:trHeight w:val="342"/>
+        </w:trPr>
+        <w:tc>
+          <w:tcPr>
+            <w:tcW w:w="2804" w:type="dxa"/>
+            <w:tcBorders>
+              <w:bottom w:val="single" w:sz="4" w:space="0" w:color="auto"/>
+            </w:tcBorders>
+            <w:shd w:val="clear" w:color="auto" w:fill="BDD6EE" w:themeFill="accent1" w:themeFillTint="66"/>
           </w:tcPr>
           <w:p>
             <w:pPr>
@@ -1633,7 +1736,11 @@
         </w:tc>
         <w:tc>
           <w:tcPr>
-            <w:tcW w:w="2291" w:type="dxa"/>
+            <w:tcW w:w="2804" w:type="dxa"/>
+            <w:tcBorders>
+              <w:bottom w:val="single" w:sz="4" w:space="0" w:color="auto"/>
+            </w:tcBorders>
+            <w:shd w:val="clear" w:color="auto" w:fill="BDD6EE" w:themeFill="accent1" w:themeFillTint="66"/>
           </w:tcPr>
           <w:p>
             <w:pPr>
@@ -1651,7 +1758,11 @@
         </w:tc>
         <w:tc>
           <w:tcPr>
-            <w:tcW w:w="2292" w:type="dxa"/>
+            <w:tcW w:w="2805" w:type="dxa"/>
+            <w:tcBorders>
+              <w:bottom w:val="single" w:sz="4" w:space="0" w:color="auto"/>
+            </w:tcBorders>
+            <w:shd w:val="clear" w:color="auto" w:fill="BDD6EE" w:themeFill="accent1" w:themeFillTint="66"/>
           </w:tcPr>
           <w:p>
             <w:pPr>
@@ -1669,21 +1780,51 @@
         </w:tc>
         <w:tc>
           <w:tcPr>
-            <w:tcW w:w="2292" w:type="dxa"/>
-          </w:tcPr>
-          <w:p>
-            <w:pPr>
-              <w:rPr>
-                <w:rFonts w:cs="Consolas"/>
-              </w:rPr>
-            </w:pPr>
+            <w:tcW w:w="2805" w:type="dxa"/>
+            <w:tcBorders>
+              <w:bottom w:val="single" w:sz="4" w:space="0" w:color="auto"/>
+            </w:tcBorders>
+            <w:shd w:val="clear" w:color="auto" w:fill="BDD6EE" w:themeFill="accent1" w:themeFillTint="66"/>
+          </w:tcPr>
+          <w:p>
+            <w:pPr>
+              <w:rPr>
+                <w:rFonts w:cs="Consolas"/>
+              </w:rPr>
+            </w:pPr>
+          </w:p>
+        </w:tc>
+        <w:tc>
+          <w:tcPr>
+            <w:tcW w:w="2805" w:type="dxa"/>
+            <w:tcBorders>
+              <w:bottom w:val="single" w:sz="4" w:space="0" w:color="auto"/>
+            </w:tcBorders>
+            <w:shd w:val="clear" w:color="auto" w:fill="BDD6EE" w:themeFill="accent1" w:themeFillTint="66"/>
+          </w:tcPr>
+          <w:p>
+            <w:pPr>
+              <w:rPr>
+                <w:rFonts w:cs="Consolas"/>
+              </w:rPr>
+            </w:pPr>
+            <w:r>
+              <w:rPr>
+                <w:rFonts w:cs="Consolas"/>
+              </w:rPr>
+              <w:t>Bijhouden van tekst documenten</w:t>
+            </w:r>
           </w:p>
         </w:tc>
       </w:tr>
       <w:tr>
-        <w:tc>
-          <w:tcPr>
-            <w:tcW w:w="2291" w:type="dxa"/>
+        <w:trPr>
+          <w:trHeight w:val="323"/>
+        </w:trPr>
+        <w:tc>
+          <w:tcPr>
+            <w:tcW w:w="2804" w:type="dxa"/>
+            <w:shd w:val="clear" w:color="auto" w:fill="DEEAF6" w:themeFill="accent1" w:themeFillTint="33"/>
           </w:tcPr>
           <w:p>
             <w:pPr>
@@ -1701,7 +1842,8 @@
         </w:tc>
         <w:tc>
           <w:tcPr>
-            <w:tcW w:w="2291" w:type="dxa"/>
+            <w:tcW w:w="2804" w:type="dxa"/>
+            <w:shd w:val="clear" w:color="auto" w:fill="DEEAF6" w:themeFill="accent1" w:themeFillTint="33"/>
           </w:tcPr>
           <w:p>
             <w:pPr>
@@ -1719,7 +1861,8 @@
         </w:tc>
         <w:tc>
           <w:tcPr>
-            <w:tcW w:w="2292" w:type="dxa"/>
+            <w:tcW w:w="2805" w:type="dxa"/>
+            <w:shd w:val="clear" w:color="auto" w:fill="DEEAF6" w:themeFill="accent1" w:themeFillTint="33"/>
           </w:tcPr>
           <w:p>
             <w:pPr>
@@ -1737,21 +1880,54 @@
         </w:tc>
         <w:tc>
           <w:tcPr>
-            <w:tcW w:w="2292" w:type="dxa"/>
-          </w:tcPr>
-          <w:p>
-            <w:pPr>
-              <w:rPr>
-                <w:rFonts w:cs="Consolas"/>
-              </w:rPr>
-            </w:pPr>
+            <w:tcW w:w="2805" w:type="dxa"/>
+            <w:shd w:val="clear" w:color="auto" w:fill="DEEAF6" w:themeFill="accent1" w:themeFillTint="33"/>
+          </w:tcPr>
+          <w:p>
+            <w:pPr>
+              <w:rPr>
+                <w:rFonts w:cs="Consolas"/>
+              </w:rPr>
+            </w:pPr>
+          </w:p>
+        </w:tc>
+        <w:tc>
+          <w:tcPr>
+            <w:tcW w:w="2805" w:type="dxa"/>
+            <w:shd w:val="clear" w:color="auto" w:fill="DEEAF6" w:themeFill="accent1" w:themeFillTint="33"/>
+          </w:tcPr>
+          <w:p>
+            <w:pPr>
+              <w:rPr>
+                <w:rFonts w:cs="Consolas"/>
+              </w:rPr>
+            </w:pPr>
+            <w:r>
+              <w:rPr>
+                <w:rFonts w:cs="Consolas"/>
+              </w:rPr>
+              <w:t>Bewijskaarten</w:t>
+            </w:r>
+            <w:r>
+              <w:rPr>
+                <w:rFonts w:cs="Consolas"/>
+              </w:rPr>
+              <w:t xml:space="preserve"> bijhouden</w:t>
+            </w:r>
           </w:p>
         </w:tc>
       </w:tr>
       <w:tr>
-        <w:tc>
-          <w:tcPr>
-            <w:tcW w:w="2291" w:type="dxa"/>
+        <w:trPr>
+          <w:trHeight w:val="342"/>
+        </w:trPr>
+        <w:tc>
+          <w:tcPr>
+            <w:tcW w:w="2804" w:type="dxa"/>
+            <w:tcBorders>
+              <w:bottom w:val="single" w:sz="4" w:space="0" w:color="auto"/>
+            </w:tcBorders>
+            <w:shd w:val="clear" w:color="auto" w:fill="BDD6EE" w:themeFill="accent1" w:themeFillTint="66"/>
           </w:tcPr>
           <w:p>
             <w:pPr>
@@ -1769,7 +1945,11 @@
         </w:tc>
         <w:tc>
           <w:tcPr>
-            <w:tcW w:w="2291" w:type="dxa"/>
+            <w:tcW w:w="2804" w:type="dxa"/>
+            <w:tcBorders>
+              <w:bottom w:val="single" w:sz="4" w:space="0" w:color="auto"/>
+            </w:tcBorders>
+            <w:shd w:val="clear" w:color="auto" w:fill="BDD6EE" w:themeFill="accent1" w:themeFillTint="66"/>
           </w:tcPr>
           <w:p>
             <w:pPr>
@@ -1787,7 +1967,11 @@
         </w:tc>
         <w:tc>
           <w:tcPr>
-            <w:tcW w:w="2292" w:type="dxa"/>
+            <w:tcW w:w="2805" w:type="dxa"/>
+            <w:tcBorders>
+              <w:bottom w:val="single" w:sz="4" w:space="0" w:color="auto"/>
+            </w:tcBorders>
+            <w:shd w:val="clear" w:color="auto" w:fill="BDD6EE" w:themeFill="accent1" w:themeFillTint="66"/>
           </w:tcPr>
           <w:p>
             <w:pPr>
@@ -1805,21 +1989,51 @@
         </w:tc>
         <w:tc>
           <w:tcPr>
-            <w:tcW w:w="2292" w:type="dxa"/>
-          </w:tcPr>
-          <w:p>
-            <w:pPr>
-              <w:rPr>
-                <w:rFonts w:cs="Consolas"/>
-              </w:rPr>
-            </w:pPr>
+            <w:tcW w:w="2805" w:type="dxa"/>
+            <w:tcBorders>
+              <w:bottom w:val="single" w:sz="4" w:space="0" w:color="auto"/>
+            </w:tcBorders>
+            <w:shd w:val="clear" w:color="auto" w:fill="BDD6EE" w:themeFill="accent1" w:themeFillTint="66"/>
+          </w:tcPr>
+          <w:p>
+            <w:pPr>
+              <w:rPr>
+                <w:rFonts w:cs="Consolas"/>
+              </w:rPr>
+            </w:pPr>
+          </w:p>
+        </w:tc>
+        <w:tc>
+          <w:tcPr>
+            <w:tcW w:w="2805" w:type="dxa"/>
+            <w:tcBorders>
+              <w:bottom w:val="single" w:sz="4" w:space="0" w:color="auto"/>
+            </w:tcBorders>
+            <w:shd w:val="clear" w:color="auto" w:fill="BDD6EE" w:themeFill="accent1" w:themeFillTint="66"/>
+          </w:tcPr>
+          <w:p>
+            <w:pPr>
+              <w:rPr>
+                <w:rFonts w:cs="Consolas"/>
+              </w:rPr>
+            </w:pPr>
+            <w:r>
+              <w:rPr>
+                <w:rFonts w:cs="Consolas"/>
+              </w:rPr>
+              <w:t>Bijhouden planning</w:t>
+            </w:r>
           </w:p>
         </w:tc>
       </w:tr>
       <w:tr>
-        <w:tc>
-          <w:tcPr>
-            <w:tcW w:w="2291" w:type="dxa"/>
+        <w:trPr>
+          <w:trHeight w:val="342"/>
+        </w:trPr>
+        <w:tc>
+          <w:tcPr>
+            <w:tcW w:w="2804" w:type="dxa"/>
+            <w:shd w:val="clear" w:color="auto" w:fill="DEEAF6" w:themeFill="accent1" w:themeFillTint="33"/>
           </w:tcPr>
           <w:p>
             <w:pPr>
@@ -1837,7 +2051,8 @@
         </w:tc>
         <w:tc>
           <w:tcPr>
-            <w:tcW w:w="2291" w:type="dxa"/>
+            <w:tcW w:w="2804" w:type="dxa"/>
+            <w:shd w:val="clear" w:color="auto" w:fill="DEEAF6" w:themeFill="accent1" w:themeFillTint="33"/>
           </w:tcPr>
           <w:p>
             <w:pPr>
@@ -1855,7 +2070,8 @@
         </w:tc>
         <w:tc>
           <w:tcPr>
-            <w:tcW w:w="2292" w:type="dxa"/>
+            <w:tcW w:w="2805" w:type="dxa"/>
+            <w:shd w:val="clear" w:color="auto" w:fill="DEEAF6" w:themeFill="accent1" w:themeFillTint="33"/>
           </w:tcPr>
           <w:p>
             <w:pPr>
@@ -1873,21 +2089,56 @@
         </w:tc>
         <w:tc>
           <w:tcPr>
-            <w:tcW w:w="2292" w:type="dxa"/>
-          </w:tcPr>
-          <w:p>
-            <w:pPr>
-              <w:rPr>
-                <w:rFonts w:cs="Consolas"/>
-              </w:rPr>
-            </w:pPr>
+            <w:tcW w:w="2805" w:type="dxa"/>
+            <w:shd w:val="clear" w:color="auto" w:fill="DEEAF6" w:themeFill="accent1" w:themeFillTint="33"/>
+          </w:tcPr>
+          <w:p>
+            <w:pPr>
+              <w:rPr>
+                <w:rFonts w:cs="Consolas"/>
+              </w:rPr>
+            </w:pPr>
+          </w:p>
+        </w:tc>
+        <w:tc>
+          <w:tcPr>
+            <w:tcW w:w="2805" w:type="dxa"/>
+            <w:shd w:val="clear" w:color="auto" w:fill="DEEAF6" w:themeFill="accent1" w:themeFillTint="33"/>
+          </w:tcPr>
+          <w:p>
+            <w:pPr>
+              <w:rPr>
+                <w:rFonts w:cs="Consolas"/>
+              </w:rPr>
+            </w:pPr>
+            <w:r>
+              <w:rPr>
+                <w:rFonts w:cs="Consolas"/>
+              </w:rPr>
+              <w:t>Tekenen van diagrammen,</w:t>
+            </w:r>
+            <w:proofErr w:type="spellStart"/>
+            <w:r>
+              <w:rPr>
+                <w:rFonts w:cs="Consolas"/>
+              </w:rPr>
+              <w:t>use-cases</w:t>
+            </w:r>
+            <w:proofErr w:type="spellEnd"/>
           </w:p>
         </w:tc>
       </w:tr>
       <w:tr>
-        <w:tc>
-          <w:tcPr>
-            <w:tcW w:w="2291" w:type="dxa"/>
+        <w:trPr>
+          <w:trHeight w:val="3057"/>
+        </w:trPr>
+        <w:tc>
+          <w:tcPr>
+            <w:tcW w:w="2804" w:type="dxa"/>
+            <w:tcBorders>
+              <w:bottom w:val="single" w:sz="4" w:space="0" w:color="auto"/>
+            </w:tcBorders>
+            <w:shd w:val="clear" w:color="auto" w:fill="BDD6EE" w:themeFill="accent1" w:themeFillTint="66"/>
           </w:tcPr>
           <w:p>
             <w:pPr>
@@ -1905,7 +2156,11 @@
         </w:tc>
         <w:tc>
           <w:tcPr>
-            <w:tcW w:w="2291" w:type="dxa"/>
+            <w:tcW w:w="2804" w:type="dxa"/>
+            <w:tcBorders>
+              <w:bottom w:val="single" w:sz="4" w:space="0" w:color="auto"/>
+            </w:tcBorders>
+            <w:shd w:val="clear" w:color="auto" w:fill="BDD6EE" w:themeFill="accent1" w:themeFillTint="66"/>
           </w:tcPr>
           <w:p>
             <w:pPr>
@@ -1931,7 +2186,11 @@
         </w:tc>
         <w:tc>
           <w:tcPr>
-            <w:tcW w:w="2292" w:type="dxa"/>
+            <w:tcW w:w="2805" w:type="dxa"/>
+            <w:tcBorders>
+              <w:bottom w:val="single" w:sz="4" w:space="0" w:color="auto"/>
+            </w:tcBorders>
+            <w:shd w:val="clear" w:color="auto" w:fill="BDD6EE" w:themeFill="accent1" w:themeFillTint="66"/>
           </w:tcPr>
           <w:p>
             <w:pPr>
@@ -1949,7 +2208,11 @@
         </w:tc>
         <w:tc>
           <w:tcPr>
-            <w:tcW w:w="2292" w:type="dxa"/>
+            <w:tcW w:w="2805" w:type="dxa"/>
+            <w:tcBorders>
+              <w:bottom w:val="single" w:sz="4" w:space="0" w:color="auto"/>
+            </w:tcBorders>
+            <w:shd w:val="clear" w:color="auto" w:fill="BDD6EE" w:themeFill="accent1" w:themeFillTint="66"/>
           </w:tcPr>
           <w:p>
             <w:pPr>
@@ -2021,13 +2284,39 @@
                 <w:rFonts w:cs="Consolas"/>
               </w:rPr>
             </w:pPr>
+          </w:p>
+        </w:tc>
+        <w:tc>
+          <w:tcPr>
+            <w:tcW w:w="2805" w:type="dxa"/>
+            <w:tcBorders>
+              <w:bottom w:val="single" w:sz="4" w:space="0" w:color="auto"/>
+            </w:tcBorders>
+            <w:shd w:val="clear" w:color="auto" w:fill="BDD6EE" w:themeFill="accent1" w:themeFillTint="66"/>
+          </w:tcPr>
+          <w:p>
+            <w:pPr>
+              <w:rPr>
+                <w:rFonts w:cs="Consolas"/>
+              </w:rPr>
+            </w:pPr>
+            <w:r>
+              <w:rPr>
+                <w:rFonts w:cs="Consolas"/>
+              </w:rPr>
+              <w:t>IDE voor programmeren</w:t>
+            </w:r>
           </w:p>
         </w:tc>
       </w:tr>
       <w:tr>
-        <w:tc>
-          <w:tcPr>
-            <w:tcW w:w="2291" w:type="dxa"/>
+        <w:trPr>
+          <w:trHeight w:val="342"/>
+        </w:trPr>
+        <w:tc>
+          <w:tcPr>
+            <w:tcW w:w="2804" w:type="dxa"/>
+            <w:shd w:val="clear" w:color="auto" w:fill="DEEAF6" w:themeFill="accent1" w:themeFillTint="33"/>
           </w:tcPr>
           <w:p>
             <w:pPr>
@@ -2045,7 +2334,8 @@
         </w:tc>
         <w:tc>
           <w:tcPr>
-            <w:tcW w:w="2291" w:type="dxa"/>
+            <w:tcW w:w="2804" w:type="dxa"/>
+            <w:shd w:val="clear" w:color="auto" w:fill="DEEAF6" w:themeFill="accent1" w:themeFillTint="33"/>
           </w:tcPr>
           <w:p>
             <w:pPr>
@@ -2071,7 +2361,8 @@
         </w:tc>
         <w:tc>
           <w:tcPr>
-            <w:tcW w:w="2292" w:type="dxa"/>
+            <w:tcW w:w="2805" w:type="dxa"/>
+            <w:shd w:val="clear" w:color="auto" w:fill="DEEAF6" w:themeFill="accent1" w:themeFillTint="33"/>
           </w:tcPr>
           <w:p>
             <w:pPr>
@@ -2089,21 +2380,56 @@
         </w:tc>
         <w:tc>
           <w:tcPr>
-            <w:tcW w:w="2292" w:type="dxa"/>
-          </w:tcPr>
-          <w:p>
-            <w:pPr>
-              <w:rPr>
-                <w:rFonts w:cs="Consolas"/>
-              </w:rPr>
-            </w:pPr>
+            <w:tcW w:w="2805" w:type="dxa"/>
+            <w:shd w:val="clear" w:color="auto" w:fill="DEEAF6" w:themeFill="accent1" w:themeFillTint="33"/>
+          </w:tcPr>
+          <w:p>
+            <w:pPr>
+              <w:rPr>
+                <w:rFonts w:cs="Consolas"/>
+              </w:rPr>
+            </w:pPr>
+          </w:p>
+        </w:tc>
+        <w:tc>
+          <w:tcPr>
+            <w:tcW w:w="2805" w:type="dxa"/>
+            <w:shd w:val="clear" w:color="auto" w:fill="DEEAF6" w:themeFill="accent1" w:themeFillTint="33"/>
+          </w:tcPr>
+          <w:p>
+            <w:pPr>
+              <w:rPr>
+                <w:rFonts w:cs="Consolas"/>
+              </w:rPr>
+            </w:pPr>
+            <w:r>
+              <w:rPr>
+                <w:rFonts w:cs="Consolas"/>
+              </w:rPr>
+              <w:t xml:space="preserve">Build &amp; </w:t>
+            </w:r>
+            <w:proofErr w:type="spellStart"/>
+            <w:r>
+              <w:rPr>
+                <w:rFonts w:cs="Consolas"/>
+              </w:rPr>
+              <w:t>Compile</w:t>
+            </w:r>
+            <w:proofErr w:type="spellEnd"/>
           </w:p>
         </w:tc>
       </w:tr>
       <w:tr>
-        <w:tc>
-          <w:tcPr>
-            <w:tcW w:w="2291" w:type="dxa"/>
+        <w:trPr>
+          <w:trHeight w:val="342"/>
+        </w:trPr>
+        <w:tc>
+          <w:tcPr>
+            <w:tcW w:w="2804" w:type="dxa"/>
+            <w:tcBorders>
+              <w:bottom w:val="single" w:sz="4" w:space="0" w:color="auto"/>
+            </w:tcBorders>
+            <w:shd w:val="clear" w:color="auto" w:fill="BDD6EE" w:themeFill="accent1" w:themeFillTint="66"/>
           </w:tcPr>
           <w:p>
             <w:pPr>
@@ -2137,7 +2463,11 @@
         </w:tc>
         <w:tc>
           <w:tcPr>
-            <w:tcW w:w="2291" w:type="dxa"/>
+            <w:tcW w:w="2804" w:type="dxa"/>
+            <w:tcBorders>
+              <w:bottom w:val="single" w:sz="4" w:space="0" w:color="auto"/>
+            </w:tcBorders>
+            <w:shd w:val="clear" w:color="auto" w:fill="BDD6EE" w:themeFill="accent1" w:themeFillTint="66"/>
           </w:tcPr>
           <w:p>
             <w:pPr>
@@ -2157,7 +2487,11 @@
         </w:tc>
         <w:tc>
           <w:tcPr>
-            <w:tcW w:w="2292" w:type="dxa"/>
+            <w:tcW w:w="2805" w:type="dxa"/>
+            <w:tcBorders>
+              <w:bottom w:val="single" w:sz="4" w:space="0" w:color="auto"/>
+            </w:tcBorders>
+            <w:shd w:val="clear" w:color="auto" w:fill="BDD6EE" w:themeFill="accent1" w:themeFillTint="66"/>
           </w:tcPr>
           <w:p>
             <w:pPr>
@@ -2175,26 +2509,149 @@
         </w:tc>
         <w:tc>
           <w:tcPr>
-            <w:tcW w:w="2292" w:type="dxa"/>
-          </w:tcPr>
-          <w:p>
-            <w:pPr>
-              <w:rPr>
-                <w:rFonts w:cs="Consolas"/>
-              </w:rPr>
-            </w:pPr>
+            <w:tcW w:w="2805" w:type="dxa"/>
+            <w:tcBorders>
+              <w:bottom w:val="single" w:sz="4" w:space="0" w:color="auto"/>
+            </w:tcBorders>
+            <w:shd w:val="clear" w:color="auto" w:fill="BDD6EE" w:themeFill="accent1" w:themeFillTint="66"/>
+          </w:tcPr>
+          <w:p>
+            <w:pPr>
+              <w:rPr>
+                <w:rFonts w:cs="Consolas"/>
+              </w:rPr>
+            </w:pPr>
+          </w:p>
+        </w:tc>
+        <w:tc>
+          <w:tcPr>
+            <w:tcW w:w="2805" w:type="dxa"/>
+            <w:tcBorders>
+              <w:bottom w:val="single" w:sz="4" w:space="0" w:color="auto"/>
+            </w:tcBorders>
+            <w:shd w:val="clear" w:color="auto" w:fill="BDD6EE" w:themeFill="accent1" w:themeFillTint="66"/>
+          </w:tcPr>
+          <w:p>
+            <w:pPr>
+              <w:rPr>
+                <w:rFonts w:cs="Consolas"/>
+              </w:rPr>
+            </w:pPr>
+            <w:r>
+              <w:rPr>
+                <w:rFonts w:cs="Consolas"/>
+              </w:rPr>
+              <w:t xml:space="preserve">Backup &amp; delen van de </w:t>
+            </w:r>
+            <w:proofErr w:type="spellStart"/>
+            <w:r>
+              <w:rPr>
+                <w:rFonts w:cs="Consolas"/>
+              </w:rPr>
+              <w:t>source</w:t>
+            </w:r>
+            <w:proofErr w:type="spellEnd"/>
+          </w:p>
+        </w:tc>
+      </w:tr>
+      <w:tr>
+        <w:trPr>
+          <w:trHeight w:val="342"/>
+        </w:trPr>
+        <w:tc>
+          <w:tcPr>
+            <w:tcW w:w="2804" w:type="dxa"/>
+            <w:shd w:val="clear" w:color="auto" w:fill="DEEAF6" w:themeFill="accent1" w:themeFillTint="33"/>
+          </w:tcPr>
+          <w:p>
+            <w:pPr>
+              <w:rPr>
+                <w:rFonts w:cs="Consolas"/>
+              </w:rPr>
+            </w:pPr>
+            <w:r>
+              <w:rPr>
+                <w:rFonts w:cs="Consolas"/>
+                <w:lang w:val="en-US"/>
+              </w:rPr>
+              <w:t xml:space="preserve">Microsoft </w:t>
+            </w:r>
+          </w:p>
+        </w:tc>
+        <w:tc>
+          <w:tcPr>
+            <w:tcW w:w="2804" w:type="dxa"/>
+            <w:shd w:val="clear" w:color="auto" w:fill="DEEAF6" w:themeFill="accent1" w:themeFillTint="33"/>
+          </w:tcPr>
+          <w:p>
+            <w:pPr>
+              <w:rPr>
+                <w:rFonts w:cs="Consolas"/>
+              </w:rPr>
+            </w:pPr>
+            <w:r>
+              <w:rPr>
+                <w:rFonts w:cs="Consolas"/>
+                <w:lang w:val="en-US"/>
+              </w:rPr>
+              <w:t>Microsoft SQL Server Management Studio</w:t>
+            </w:r>
+          </w:p>
+        </w:tc>
+        <w:tc>
+          <w:tcPr>
+            <w:tcW w:w="2805" w:type="dxa"/>
+            <w:shd w:val="clear" w:color="auto" w:fill="DEEAF6" w:themeFill="accent1" w:themeFillTint="33"/>
+          </w:tcPr>
+          <w:p>
+            <w:pPr>
+              <w:rPr>
+                <w:rFonts w:cs="Consolas"/>
+              </w:rPr>
+            </w:pPr>
+            <w:r>
+              <w:rPr>
+                <w:rFonts w:cs="Consolas"/>
+                <w:lang w:val="en-US"/>
+              </w:rPr>
+              <w:t>12.0.2000.8</w:t>
+            </w:r>
+          </w:p>
+        </w:tc>
+        <w:tc>
+          <w:tcPr>
+            <w:tcW w:w="2805" w:type="dxa"/>
+            <w:shd w:val="clear" w:color="auto" w:fill="DEEAF6" w:themeFill="accent1" w:themeFillTint="33"/>
+          </w:tcPr>
+          <w:p>
+            <w:pPr>
+              <w:rPr>
+                <w:rFonts w:cs="Consolas"/>
+              </w:rPr>
+            </w:pPr>
+          </w:p>
+        </w:tc>
+        <w:tc>
+          <w:tcPr>
+            <w:tcW w:w="2805" w:type="dxa"/>
+            <w:shd w:val="clear" w:color="auto" w:fill="DEEAF6" w:themeFill="accent1" w:themeFillTint="33"/>
+          </w:tcPr>
+          <w:p>
+            <w:pPr>
+              <w:rPr>
+                <w:rFonts w:cs="Consolas"/>
+              </w:rPr>
+            </w:pPr>
+            <w:r>
+              <w:rPr>
+                <w:rFonts w:cs="Consolas"/>
+              </w:rPr>
+              <w:t>Word gebruikt voor de database</w:t>
+            </w:r>
           </w:p>
         </w:tc>
       </w:tr>
     </w:tbl>
-    <w:p>
-      <w:pPr>
-        <w:rPr>
-          <w:rFonts w:cs="Consolas"/>
-          <w:i/>
-        </w:rPr>
-      </w:pPr>
-    </w:p>
     <w:p>
       <w:pPr>
         <w:rPr>
@@ -2203,10 +2660,8 @@
       </w:pPr>
     </w:p>
     <w:sectPr>
-      <w:headerReference w:type="default" r:id="rId8"/>
-      <w:footerReference w:type="first" r:id="rId9"/>
-      <w:pgSz w:w="11906" w:h="16838"/>
-      <w:pgMar w:top="1440" w:right="1440" w:bottom="1440" w:left="1440" w:header="708" w:footer="708" w:gutter="0"/>
+      <w:pgSz w:w="16838" w:h="11906" w:orient="landscape"/>
+      <w:pgMar w:top="1440" w:right="1440" w:bottom="1440" w:left="1440" w:header="709" w:footer="709" w:gutter="0"/>
       <w:pgNumType w:start="0"/>
       <w:cols w:space="708"/>
       <w:titlePg/>
@@ -2614,7 +3069,7 @@
       </w:rPr>
       <w:pict>
         <v:rect id="Rectangle 1" o:spid="_x0000_s4097" style="width:44.55pt;height:15.1pt;rotation:180;flip:x;visibility:visible;mso-position-horizontal-relative:char;mso-position-vertical-relative:line" filled="f" fillcolor="#c0504d" stroked="f" strokecolor="#5c83b4" strokeweight="2.25pt">
-          <v:textbox inset=",0,,0">
+          <v:textbox style="mso-next-textbox:#Rectangle 1" inset=",0,,0">
             <w:txbxContent>
               <w:p>
                 <w:pPr>
@@ -3426,7 +3881,7 @@
   <a:extraClrSchemeLst/>
   <a:extLst>
     <a:ext uri="{05A4C25C-085E-4340-85A3-A5531E510DB2}">
-      <thm15:themeFamily xmlns:thm15="http://schemas.microsoft.com/office/thememl/2012/main" xmlns="" name="Office Theme" id="{62F939B6-93AF-4DB8-9C6B-D6C7DFDC589F}" vid="{4A3C46E8-61CC-4603-A589-7422A47A8E4A}"/>
+      <thm15:themeFamily xmlns="" xmlns:thm15="http://schemas.microsoft.com/office/thememl/2012/main" name="Office Theme" id="{62F939B6-93AF-4DB8-9C6B-D6C7DFDC589F}" vid="{4A3C46E8-61CC-4603-A589-7422A47A8E4A}"/>
     </a:ext>
   </a:extLst>
 </a:theme>
@@ -3437,7 +3892,7 @@
 </file>
 
 <file path=customXml/itemProps1.xml><?xml version="1.0" encoding="utf-8"?>
-<ds:datastoreItem xmlns:ds="http://schemas.openxmlformats.org/officeDocument/2006/customXml" ds:itemID="{E54515C8-0508-4962-8976-EAD8086EDC0D}">
+<ds:datastoreItem xmlns:ds="http://schemas.openxmlformats.org/officeDocument/2006/customXml" ds:itemID="{50FFCA82-2A55-4DFF-A1A1-225AE47BB31D}">
   <ds:schemaRefs>
     <ds:schemaRef ds:uri="http://schemas.openxmlformats.org/officeDocument/2006/bibliography"/>
   </ds:schemaRefs>

</xml_diff>